<commit_message>
Git document modication on 18 feb 2018
</commit_message>
<xml_diff>
--- a/Git.docx
+++ b/Git.docx
@@ -158,196 +158,278 @@
       <w:r>
         <w:t>Q17 what are tracked and untracked files?</w:t>
       </w:r>
+    </w:p>
+    <w:p>
+      <w:pPr>
+        <w:rPr>
+          <w:b/>
+        </w:rPr>
+      </w:pPr>
+      <w:r>
+        <w:t>g</w:t>
+      </w:r>
+      <w:r>
+        <w:t xml:space="preserve">it </w:t>
+      </w:r>
+      <w:proofErr w:type="gramStart"/>
+      <w:r>
+        <w:t>add .(</w:t>
+      </w:r>
+      <w:proofErr w:type="gramEnd"/>
+      <w:r>
+        <w:t xml:space="preserve">for al files)\ git add *.c </w:t>
+      </w:r>
+      <w:r>
+        <w:rPr>
+          <w:b/>
+        </w:rPr>
+        <w:t xml:space="preserve">  </w:t>
+      </w:r>
+      <w:r>
+        <w:rPr>
+          <w:b/>
+        </w:rPr>
+        <w:t>---&gt;</w:t>
+      </w:r>
+      <w:r>
+        <w:rPr>
+          <w:b/>
+        </w:rPr>
+        <w:t xml:space="preserve">  </w:t>
+      </w:r>
+      <w:r>
+        <w:t>git commit –m” ”</w:t>
+      </w:r>
+    </w:p>
+    <w:p>
+      <w:pPr>
+        <w:rPr>
+          <w:b/>
+        </w:rPr>
+      </w:pPr>
+      <w:r>
+        <w:rPr>
+          <w:b/>
+        </w:rPr>
+        <w:t>Git clone</w:t>
+      </w:r>
+    </w:p>
+    <w:p>
+      <w:r>
+        <w:t>Git clone</w:t>
+      </w:r>
+      <w:r>
+        <w:t xml:space="preserve"> &lt;</w:t>
+      </w:r>
+      <w:proofErr w:type="spellStart"/>
+      <w:proofErr w:type="gramStart"/>
+      <w:r>
+        <w:t>url</w:t>
+      </w:r>
+      <w:proofErr w:type="spellEnd"/>
+      <w:proofErr w:type="gramEnd"/>
+      <w:r>
+        <w:t>&gt;</w:t>
+      </w:r>
+    </w:p>
+    <w:p>
+      <w:pPr>
+        <w:rPr>
+          <w:b/>
+        </w:rPr>
+      </w:pPr>
+      <w:r>
+        <w:rPr>
+          <w:b/>
+        </w:rPr>
+        <w:t>Git installation</w:t>
+      </w:r>
+    </w:p>
+    <w:p>
+      <w:r>
+        <w:t>$</w:t>
+      </w:r>
+      <w:proofErr w:type="spellStart"/>
+      <w:r>
+        <w:t>sudo</w:t>
+      </w:r>
+      <w:proofErr w:type="spellEnd"/>
+      <w:r>
+        <w:t xml:space="preserve"> apt-get install git-all</w:t>
+      </w:r>
+    </w:p>
+    <w:p>
+      <w:pPr>
+        <w:rPr>
+          <w:b/>
+        </w:rPr>
+      </w:pPr>
+      <w:r>
+        <w:rPr>
+          <w:b/>
+        </w:rPr>
+        <w:t>Git version</w:t>
+      </w:r>
+    </w:p>
+    <w:p>
+      <w:r>
+        <w:t>Git –version</w:t>
+      </w:r>
+    </w:p>
+    <w:p>
+      <w:pPr>
+        <w:rPr>
+          <w:b/>
+        </w:rPr>
+      </w:pPr>
+      <w:r>
+        <w:rPr>
+          <w:b/>
+        </w:rPr>
+        <w:t xml:space="preserve">Show </w:t>
+      </w:r>
+      <w:proofErr w:type="spellStart"/>
+      <w:r>
+        <w:rPr>
+          <w:b/>
+        </w:rPr>
+        <w:t>config</w:t>
+      </w:r>
+      <w:proofErr w:type="spellEnd"/>
+      <w:r>
+        <w:rPr>
+          <w:b/>
+        </w:rPr>
+        <w:t xml:space="preserve"> list</w:t>
+      </w:r>
+    </w:p>
+    <w:p>
+      <w:r>
+        <w:t xml:space="preserve">Git </w:t>
+      </w:r>
+      <w:proofErr w:type="spellStart"/>
+      <w:r>
+        <w:t>config</w:t>
+      </w:r>
+      <w:proofErr w:type="spellEnd"/>
+      <w:r>
+        <w:t xml:space="preserve"> –list</w:t>
+      </w:r>
+    </w:p>
+    <w:p>
+      <w:pPr>
+        <w:rPr>
+          <w:b/>
+        </w:rPr>
+      </w:pPr>
+      <w:r>
+        <w:rPr>
+          <w:b/>
+        </w:rPr>
+        <w:t>Git help</w:t>
+      </w:r>
+    </w:p>
+    <w:p>
+      <w:proofErr w:type="gramStart"/>
+      <w:r>
+        <w:t>git</w:t>
+      </w:r>
+      <w:proofErr w:type="gramEnd"/>
+      <w:r>
+        <w:t xml:space="preserve"> help command/git command –h(recommend)</w:t>
+      </w:r>
+    </w:p>
+    <w:p/>
+    <w:p>
+      <w:pPr>
+        <w:pBdr>
+          <w:bottom w:val="single" w:sz="6" w:space="1" w:color="auto"/>
+        </w:pBdr>
+      </w:pPr>
+      <w:r>
+        <w:t>Clone</w:t>
+      </w:r>
+    </w:p>
+    <w:p>
+      <w:proofErr w:type="gramStart"/>
+      <w:r>
+        <w:lastRenderedPageBreak/>
+        <w:t>git</w:t>
+      </w:r>
+      <w:proofErr w:type="gramEnd"/>
+      <w:r>
+        <w:t xml:space="preserve"> </w:t>
+      </w:r>
+      <w:proofErr w:type="spellStart"/>
+      <w:r>
+        <w:t>config</w:t>
+      </w:r>
+      <w:proofErr w:type="spellEnd"/>
+      <w:r>
+        <w:t xml:space="preserve"> --global </w:t>
+      </w:r>
+      <w:proofErr w:type="spellStart"/>
+      <w:r>
+        <w:t>alias.lg</w:t>
+      </w:r>
+      <w:proofErr w:type="spellEnd"/>
+      <w:r>
+        <w:t xml:space="preserve"> "log --</w:t>
+      </w:r>
+      <w:proofErr w:type="spellStart"/>
+      <w:r>
+        <w:t>color</w:t>
+      </w:r>
+      <w:proofErr w:type="spellEnd"/>
+      <w:r>
+        <w:t xml:space="preserve"> --graph --pretty=format:'%</w:t>
+      </w:r>
+      <w:proofErr w:type="spellStart"/>
+      <w:r>
+        <w:t>Cred%h%Creset</w:t>
+      </w:r>
+      <w:proofErr w:type="spellEnd"/>
+      <w:r>
+        <w:t xml:space="preserve"> -</w:t>
+      </w:r>
       <w:bookmarkStart w:id="0" w:name="_GoBack"/>
       <w:bookmarkEnd w:id="0"/>
-    </w:p>
-    <w:p>
-      <w:pPr>
-        <w:rPr>
-          <w:b/>
-        </w:rPr>
-      </w:pPr>
-      <w:r>
-        <w:t>g</w:t>
-      </w:r>
-      <w:r>
-        <w:t xml:space="preserve">it </w:t>
-      </w:r>
-      <w:proofErr w:type="gramStart"/>
-      <w:r>
-        <w:t>add .(</w:t>
-      </w:r>
-      <w:proofErr w:type="gramEnd"/>
-      <w:r>
-        <w:t xml:space="preserve">for al files)\ git add *.c </w:t>
-      </w:r>
-      <w:r>
-        <w:rPr>
-          <w:b/>
-        </w:rPr>
-        <w:t xml:space="preserve">  </w:t>
-      </w:r>
-      <w:r>
-        <w:rPr>
-          <w:b/>
-        </w:rPr>
-        <w:t>---&gt;</w:t>
-      </w:r>
-      <w:r>
-        <w:rPr>
-          <w:b/>
-        </w:rPr>
-        <w:t xml:space="preserve">  </w:t>
-      </w:r>
-      <w:r>
-        <w:t>git commit –m” ”</w:t>
-      </w:r>
-    </w:p>
-    <w:p>
-      <w:pPr>
-        <w:rPr>
-          <w:b/>
-        </w:rPr>
-      </w:pPr>
-      <w:r>
-        <w:rPr>
-          <w:b/>
-        </w:rPr>
-        <w:t>Git clone</w:t>
-      </w:r>
-    </w:p>
-    <w:p>
-      <w:r>
-        <w:t>Git clone</w:t>
-      </w:r>
-      <w:r>
-        <w:t xml:space="preserve"> &lt;</w:t>
-      </w:r>
-      <w:proofErr w:type="spellStart"/>
-      <w:proofErr w:type="gramStart"/>
-      <w:r>
-        <w:t>url</w:t>
-      </w:r>
-      <w:proofErr w:type="spellEnd"/>
-      <w:proofErr w:type="gramEnd"/>
-      <w:r>
-        <w:t>&gt;</w:t>
-      </w:r>
-    </w:p>
-    <w:p>
-      <w:pPr>
-        <w:rPr>
-          <w:b/>
-        </w:rPr>
-      </w:pPr>
-      <w:r>
-        <w:rPr>
-          <w:b/>
-        </w:rPr>
-        <w:t>Git installation</w:t>
-      </w:r>
-    </w:p>
-    <w:p>
-      <w:r>
-        <w:t>$</w:t>
-      </w:r>
-      <w:proofErr w:type="spellStart"/>
-      <w:r>
-        <w:t>sudo</w:t>
-      </w:r>
-      <w:proofErr w:type="spellEnd"/>
-      <w:r>
-        <w:t xml:space="preserve"> apt-get install git-all</w:t>
-      </w:r>
-    </w:p>
-    <w:p>
-      <w:pPr>
-        <w:rPr>
-          <w:b/>
-        </w:rPr>
-      </w:pPr>
-      <w:r>
-        <w:rPr>
-          <w:b/>
-        </w:rPr>
-        <w:t>Git version</w:t>
-      </w:r>
-    </w:p>
-    <w:p>
-      <w:r>
-        <w:t>Git –version</w:t>
-      </w:r>
-    </w:p>
-    <w:p>
-      <w:pPr>
-        <w:rPr>
-          <w:b/>
-        </w:rPr>
-      </w:pPr>
-      <w:r>
-        <w:rPr>
-          <w:b/>
-        </w:rPr>
-        <w:t xml:space="preserve">Show </w:t>
-      </w:r>
-      <w:proofErr w:type="spellStart"/>
-      <w:r>
-        <w:rPr>
-          <w:b/>
-        </w:rPr>
-        <w:t>config</w:t>
-      </w:r>
-      <w:proofErr w:type="spellEnd"/>
-      <w:r>
-        <w:rPr>
-          <w:b/>
-        </w:rPr>
-        <w:t xml:space="preserve"> list</w:t>
-      </w:r>
-    </w:p>
-    <w:p>
-      <w:r>
-        <w:t xml:space="preserve">Git </w:t>
-      </w:r>
-      <w:proofErr w:type="spellStart"/>
-      <w:r>
-        <w:t>config</w:t>
-      </w:r>
-      <w:proofErr w:type="spellEnd"/>
-      <w:r>
-        <w:t xml:space="preserve"> –list</w:t>
-      </w:r>
-    </w:p>
-    <w:p>
-      <w:pPr>
-        <w:rPr>
-          <w:b/>
-        </w:rPr>
-      </w:pPr>
-      <w:r>
-        <w:rPr>
-          <w:b/>
-        </w:rPr>
-        <w:t>Git help</w:t>
-      </w:r>
-    </w:p>
-    <w:p>
-      <w:proofErr w:type="gramStart"/>
-      <w:r>
-        <w:t>git</w:t>
-      </w:r>
-      <w:proofErr w:type="gramEnd"/>
-      <w:r>
-        <w:t xml:space="preserve"> help command/git command –h(recommend)</w:t>
-      </w:r>
-    </w:p>
-    <w:p/>
-    <w:p>
-      <w:r>
-        <w:t>Clone</w:t>
-      </w:r>
-    </w:p>
-    <w:p/>
+      <w:r>
+        <w:t>%C(yellow)%</w:t>
+      </w:r>
+      <w:proofErr w:type="spellStart"/>
+      <w:r>
+        <w:t>d%Creset</w:t>
+      </w:r>
+      <w:proofErr w:type="spellEnd"/>
+      <w:r>
+        <w:t xml:space="preserve"> %s %</w:t>
+      </w:r>
+      <w:proofErr w:type="spellStart"/>
+      <w:r>
+        <w:t>Cgreen</w:t>
+      </w:r>
+      <w:proofErr w:type="spellEnd"/>
+      <w:r>
+        <w:t>(%</w:t>
+      </w:r>
+      <w:proofErr w:type="spellStart"/>
+      <w:r>
+        <w:t>cr</w:t>
+      </w:r>
+      <w:proofErr w:type="spellEnd"/>
+      <w:r>
+        <w:t>) %C(bold blue)&lt;%an&gt;%</w:t>
+      </w:r>
+      <w:proofErr w:type="spellStart"/>
+      <w:r>
+        <w:t>Creset</w:t>
+      </w:r>
+      <w:proofErr w:type="spellEnd"/>
+      <w:r>
+        <w:t>' --abbrev-commit"</w:t>
+      </w:r>
+    </w:p>
     <w:p/>
     <w:sectPr>
       <w:pgSz w:w="11906" w:h="16838"/>
@@ -756,7 +838,6 @@
   <w:style w:type="character" w:default="1" w:styleId="DefaultParagraphFont">
     <w:name w:val="Default Paragraph Font"/>
     <w:uiPriority w:val="1"/>
-    <w:semiHidden/>
     <w:unhideWhenUsed/>
   </w:style>
   <w:style w:type="table" w:default="1" w:styleId="TableNormal">

</xml_diff>